<commit_message>
still working on getting form
</commit_message>
<xml_diff>
--- a/mysite/Teckel Tent.docx
+++ b/mysite/Teckel Tent.docx
@@ -32,22 +32,52 @@
         </w:rPr>
         <w:t xml:space="preserve"> Tent</w:t>
       </w:r>
+    </w:p>
+    <w:p>
+      <w:pPr>
+        <w:rPr>
+          <w:rFonts w:ascii="Cambria" w:hAnsi="Cambria" w:cs="Arial Hebrew Scholar"/>
+          <w:sz w:val="28"/>
+          <w:szCs w:val="28"/>
+          <w:lang w:val="en-US"/>
+        </w:rPr>
+      </w:pPr>
+    </w:p>
+    <w:p>
+      <w:pPr>
+        <w:pStyle w:val="Paragraphedeliste"/>
+        <w:rPr>
+          <w:rFonts w:ascii="Cambria" w:hAnsi="Cambria" w:cs="Arial Hebrew Scholar"/>
+          <w:sz w:val="28"/>
+          <w:szCs w:val="28"/>
+          <w:lang w:val="en-US"/>
+        </w:rPr>
+      </w:pPr>
+      <w:r>
+        <w:rPr>
+          <w:rFonts w:ascii="Cambria" w:hAnsi="Cambria" w:cs="Arial Hebrew Scholar"/>
+          <w:sz w:val="28"/>
+          <w:szCs w:val="28"/>
+          <w:lang w:val="en-US"/>
+        </w:rPr>
+        <w:t>*This is a work in progress. Our testers suggested sewing a tube in the fabric for each dowel to slide into.</w:t>
+      </w:r>
+    </w:p>
+    <w:p>
+      <w:pPr>
+        <w:pStyle w:val="Paragraphedeliste"/>
+        <w:rPr>
+          <w:rFonts w:ascii="Cambria" w:hAnsi="Cambria" w:cs="Arial Hebrew Scholar"/>
+          <w:sz w:val="28"/>
+          <w:szCs w:val="28"/>
+          <w:lang w:val="en-US"/>
+        </w:rPr>
+      </w:pPr>
       <w:bookmarkStart w:id="0" w:name="_GoBack"/>
       <w:bookmarkEnd w:id="0"/>
     </w:p>
     <w:p>
       <w:pPr>
-        <w:jc w:val="center"/>
-        <w:rPr>
-          <w:rFonts w:ascii="Cambria" w:hAnsi="Cambria" w:cs="Arial Hebrew Scholar"/>
-          <w:sz w:val="28"/>
-          <w:szCs w:val="28"/>
-          <w:lang w:val="en-US"/>
-        </w:rPr>
-      </w:pPr>
-    </w:p>
-    <w:p>
-      <w:pPr>
         <w:jc w:val="both"/>
         <w:rPr>
           <w:rFonts w:ascii="Cambria" w:hAnsi="Cambria" w:cs="Arial Hebrew Scholar"/>
@@ -710,7 +740,17 @@
           <w:szCs w:val="28"/>
           <w:lang w:val="en-US"/>
         </w:rPr>
-        <w:t xml:space="preserve">       Step 6: Put your fuzzy and sturdy fabrics right sides together and pin together for half the circle. Fit it to the foam and make any adjustments that are necessary. Pin the circle 3/4 of the way. Remove the foam and leaving at least a 1/4 seam allowance, sew where you have pinned. Turn the fabric right sides out and put the foam base in. Hem the open edge and attach the </w:t>
+        <w:t xml:space="preserve">       Step 6: Put your fuzzy and sturdy fabrics right sides together and pin together for half the circle. Fit it to the foam and make any adjustments that are necessary. Pin the circle 3/4 of the way. Remove the foam and leaving at least a </w:t>
+      </w:r>
+      <w:r>
+        <w:rPr>
+          <w:rFonts w:ascii="Cambria" w:hAnsi="Cambria" w:cs="Arial Hebrew Scholar"/>
+          <w:sz w:val="28"/>
+          <w:szCs w:val="28"/>
+          <w:lang w:val="en-US"/>
+        </w:rPr>
+        <w:lastRenderedPageBreak/>
+        <w:t xml:space="preserve">1/4 seam allowance, sew where you have pinned. Turn the fabric right sides out and put the foam base in. Hem the open edge and attach the </w:t>
       </w:r>
       <w:proofErr w:type="spellStart"/>
       <w:r>
@@ -750,7 +790,6 @@
           <w:szCs w:val="28"/>
           <w:lang w:val="en-US"/>
         </w:rPr>
-        <w:lastRenderedPageBreak/>
         <w:t xml:space="preserve">       Step 7: Use the same concept of sewing an inner circle to complete the pet pillow case, stuff it with batting and then use </w:t>
       </w:r>
       <w:proofErr w:type="spellStart"/>
@@ -902,6 +941,126 @@
     </w:sectPr>
   </w:body>
 </w:document>
+</file>
+
+<file path=word/numbering.xml><?xml version="1.0" encoding="utf-8"?>
+<w:numbering xmlns:wpc="http://schemas.microsoft.com/office/word/2010/wordprocessingCanvas" xmlns:cx="http://schemas.microsoft.com/office/drawing/2014/chartex" xmlns:cx1="http://schemas.microsoft.com/office/drawing/2015/9/8/chartex" xmlns:cx2="http://schemas.microsoft.com/office/drawing/2015/10/21/chartex" xmlns:cx3="http://schemas.microsoft.com/office/drawing/2016/5/9/chartex" xmlns:cx4="http://schemas.microsoft.com/office/drawing/2016/5/10/chartex" xmlns:cx5="http://schemas.microsoft.com/office/drawing/2016/5/11/chartex" xmlns:cx6="http://schemas.microsoft.com/office/drawing/2016/5/12/chartex" xmlns:cx7="http://schemas.microsoft.com/office/drawing/2016/5/13/chartex" xmlns:cx8="http://schemas.microsoft.com/office/drawing/2016/5/14/chartex" xmlns:mc="http://schemas.openxmlformats.org/markup-compatibility/2006" xmlns:aink="http://schemas.microsoft.com/office/drawing/2016/ink" xmlns:am3d="http://schemas.microsoft.com/office/drawing/2017/model3d" xmlns:o="urn:schemas-microsoft-com:office:office" xmlns:r="http://schemas.openxmlformats.org/officeDocument/2006/relationships" xmlns:m="http://schemas.openxmlformats.org/officeDocument/2006/math" xmlns:v="urn:schemas-microsoft-com:vml" xmlns:wp14="http://schemas.microsoft.com/office/word/2010/wordprocessingDrawing" xmlns:wp="http://schemas.openxmlformats.org/drawingml/2006/wordprocessingDrawing" xmlns:w10="urn:schemas-microsoft-com:office:word" xmlns:w="http://schemas.openxmlformats.org/wordprocessingml/2006/main" xmlns:w14="http://schemas.microsoft.com/office/word/2010/wordml" xmlns:w15="http://schemas.microsoft.com/office/word/2012/wordml" xmlns:w16cid="http://schemas.microsoft.com/office/word/2016/wordml/cid" xmlns:w16se="http://schemas.microsoft.com/office/word/2015/wordml/symex" xmlns:wpg="http://schemas.microsoft.com/office/word/2010/wordprocessingGroup" xmlns:wpi="http://schemas.microsoft.com/office/word/2010/wordprocessingInk" xmlns:wne="http://schemas.microsoft.com/office/word/2006/wordml" xmlns:wps="http://schemas.microsoft.com/office/word/2010/wordprocessingShape" mc:Ignorable="w14 w15 w16se w16cid wp14">
+  <w:abstractNum w:abstractNumId="0" w15:restartNumberingAfterBreak="0">
+    <w:nsid w:val="673473F0"/>
+    <w:multiLevelType w:val="hybridMultilevel"/>
+    <w:tmpl w:val="302EB166"/>
+    <w:lvl w:ilvl="0" w:tplc="678A977E">
+      <w:numFmt w:val="bullet"/>
+      <w:lvlText w:val=""/>
+      <w:lvlJc w:val="left"/>
+      <w:pPr>
+        <w:ind w:left="720" w:hanging="360"/>
+      </w:pPr>
+      <w:rPr>
+        <w:rFonts w:ascii="Symbol" w:eastAsiaTheme="minorHAnsi" w:hAnsi="Symbol" w:cs="Arial Hebrew Scholar" w:hint="default"/>
+      </w:rPr>
+    </w:lvl>
+    <w:lvl w:ilvl="1" w:tplc="040C0003" w:tentative="1">
+      <w:start w:val="1"/>
+      <w:numFmt w:val="bullet"/>
+      <w:lvlText w:val="o"/>
+      <w:lvlJc w:val="left"/>
+      <w:pPr>
+        <w:ind w:left="1440" w:hanging="360"/>
+      </w:pPr>
+      <w:rPr>
+        <w:rFonts w:ascii="Courier New" w:hAnsi="Courier New" w:cs="Courier New" w:hint="default"/>
+      </w:rPr>
+    </w:lvl>
+    <w:lvl w:ilvl="2" w:tplc="040C0005" w:tentative="1">
+      <w:start w:val="1"/>
+      <w:numFmt w:val="bullet"/>
+      <w:lvlText w:val=""/>
+      <w:lvlJc w:val="left"/>
+      <w:pPr>
+        <w:ind w:left="2160" w:hanging="360"/>
+      </w:pPr>
+      <w:rPr>
+        <w:rFonts w:ascii="Wingdings" w:hAnsi="Wingdings" w:hint="default"/>
+      </w:rPr>
+    </w:lvl>
+    <w:lvl w:ilvl="3" w:tplc="040C0001" w:tentative="1">
+      <w:start w:val="1"/>
+      <w:numFmt w:val="bullet"/>
+      <w:lvlText w:val=""/>
+      <w:lvlJc w:val="left"/>
+      <w:pPr>
+        <w:ind w:left="2880" w:hanging="360"/>
+      </w:pPr>
+      <w:rPr>
+        <w:rFonts w:ascii="Symbol" w:hAnsi="Symbol" w:hint="default"/>
+      </w:rPr>
+    </w:lvl>
+    <w:lvl w:ilvl="4" w:tplc="040C0003" w:tentative="1">
+      <w:start w:val="1"/>
+      <w:numFmt w:val="bullet"/>
+      <w:lvlText w:val="o"/>
+      <w:lvlJc w:val="left"/>
+      <w:pPr>
+        <w:ind w:left="3600" w:hanging="360"/>
+      </w:pPr>
+      <w:rPr>
+        <w:rFonts w:ascii="Courier New" w:hAnsi="Courier New" w:cs="Courier New" w:hint="default"/>
+      </w:rPr>
+    </w:lvl>
+    <w:lvl w:ilvl="5" w:tplc="040C0005" w:tentative="1">
+      <w:start w:val="1"/>
+      <w:numFmt w:val="bullet"/>
+      <w:lvlText w:val=""/>
+      <w:lvlJc w:val="left"/>
+      <w:pPr>
+        <w:ind w:left="4320" w:hanging="360"/>
+      </w:pPr>
+      <w:rPr>
+        <w:rFonts w:ascii="Wingdings" w:hAnsi="Wingdings" w:hint="default"/>
+      </w:rPr>
+    </w:lvl>
+    <w:lvl w:ilvl="6" w:tplc="040C0001" w:tentative="1">
+      <w:start w:val="1"/>
+      <w:numFmt w:val="bullet"/>
+      <w:lvlText w:val=""/>
+      <w:lvlJc w:val="left"/>
+      <w:pPr>
+        <w:ind w:left="5040" w:hanging="360"/>
+      </w:pPr>
+      <w:rPr>
+        <w:rFonts w:ascii="Symbol" w:hAnsi="Symbol" w:hint="default"/>
+      </w:rPr>
+    </w:lvl>
+    <w:lvl w:ilvl="7" w:tplc="040C0003" w:tentative="1">
+      <w:start w:val="1"/>
+      <w:numFmt w:val="bullet"/>
+      <w:lvlText w:val="o"/>
+      <w:lvlJc w:val="left"/>
+      <w:pPr>
+        <w:ind w:left="5760" w:hanging="360"/>
+      </w:pPr>
+      <w:rPr>
+        <w:rFonts w:ascii="Courier New" w:hAnsi="Courier New" w:cs="Courier New" w:hint="default"/>
+      </w:rPr>
+    </w:lvl>
+    <w:lvl w:ilvl="8" w:tplc="040C0005" w:tentative="1">
+      <w:start w:val="1"/>
+      <w:numFmt w:val="bullet"/>
+      <w:lvlText w:val=""/>
+      <w:lvlJc w:val="left"/>
+      <w:pPr>
+        <w:ind w:left="6480" w:hanging="360"/>
+      </w:pPr>
+      <w:rPr>
+        <w:rFonts w:ascii="Wingdings" w:hAnsi="Wingdings" w:hint="default"/>
+      </w:rPr>
+    </w:lvl>
+  </w:abstractNum>
+  <w:num w:numId="1">
+    <w:abstractNumId w:val="0"/>
+  </w:num>
+</w:numbering>
 </file>
 
 <file path=word/styles.xml><?xml version="1.0" encoding="utf-8"?>
@@ -1352,6 +1511,17 @@
       <w:szCs w:val="18"/>
     </w:rPr>
   </w:style>
+  <w:style w:type="paragraph" w:styleId="Paragraphedeliste">
+    <w:name w:val="List Paragraph"/>
+    <w:basedOn w:val="Normal"/>
+    <w:uiPriority w:val="34"/>
+    <w:qFormat/>
+    <w:rsid w:val="00C157BC"/>
+    <w:pPr>
+      <w:ind w:left="720"/>
+      <w:contextualSpacing/>
+    </w:pPr>
+  </w:style>
 </w:styles>
 </file>
 

</xml_diff>